<commit_message>
Segundo ejercicio sin finalizar, ya que no he conseguido que funcione la carga de imagenes en la pagina, aunque ya estan las imagenes en la carpeta de static.
</commit_message>
<xml_diff>
--- a/Documentation/REALIZACION DE  LABORATORIO EVALUACIÓN 1.docx
+++ b/Documentation/REALIZACION DE  LABORATORIO EVALUACIÓN 1.docx
@@ -3746,25 +3746,7 @@
                                         <w:sz w:val="36"/>
                                         <w:szCs w:val="36"/>
                                       </w:rPr>
-                                      <w:t>Proyecto “</w:t>
-                                    </w:r>
-                                    <w:proofErr w:type="spellStart"/>
-                                    <w:r>
-                                      <w:rPr>
-                                        <w:color w:val="404040" w:themeColor="text1" w:themeTint="BF"/>
-                                        <w:sz w:val="36"/>
-                                        <w:szCs w:val="36"/>
-                                      </w:rPr>
-                                      <w:t>Movies</w:t>
-                                    </w:r>
-                                    <w:proofErr w:type="spellEnd"/>
-                                    <w:r>
-                                      <w:rPr>
-                                        <w:color w:val="404040" w:themeColor="text1" w:themeTint="BF"/>
-                                        <w:sz w:val="36"/>
-                                        <w:szCs w:val="36"/>
-                                      </w:rPr>
-                                      <w:t>”</w:t>
+                                      <w:t>Proyecto “Movies”</w:t>
                                     </w:r>
                                   </w:sdtContent>
                                 </w:sdt>
@@ -3875,25 +3857,7 @@
                                   <w:sz w:val="36"/>
                                   <w:szCs w:val="36"/>
                                 </w:rPr>
-                                <w:t>Proyecto “</w:t>
-                              </w:r>
-                              <w:proofErr w:type="spellStart"/>
-                              <w:r>
-                                <w:rPr>
-                                  <w:color w:val="404040" w:themeColor="text1" w:themeTint="BF"/>
-                                  <w:sz w:val="36"/>
-                                  <w:szCs w:val="36"/>
-                                </w:rPr>
-                                <w:t>Movies</w:t>
-                              </w:r>
-                              <w:proofErr w:type="spellEnd"/>
-                              <w:r>
-                                <w:rPr>
-                                  <w:color w:val="404040" w:themeColor="text1" w:themeTint="BF"/>
-                                  <w:sz w:val="36"/>
-                                  <w:szCs w:val="36"/>
-                                </w:rPr>
-                                <w:t>”</w:t>
+                                <w:t>Proyecto “Movies”</w:t>
                               </w:r>
                             </w:sdtContent>
                           </w:sdt>
@@ -17717,6 +17681,11 @@
       </w:hyperlink>
     </w:p>
     <w:p>
+      <w:pPr>
+        <w:rPr>
+          <w:rStyle w:val="Hipervnculo"/>
+        </w:rPr>
+      </w:pPr>
       <w:hyperlink r:id="rId20" w:history="1">
         <w:r>
           <w:rPr>
@@ -17726,9 +17695,298 @@
         </w:r>
       </w:hyperlink>
     </w:p>
+    <w:p>
+      <w:pPr>
+        <w:rPr>
+          <w:rStyle w:val="Hipervnculo"/>
+        </w:rPr>
+      </w:pPr>
+    </w:p>
+    <w:p>
+      <w:r>
+        <w:t>Spring - https://spring.io “</w:t>
+      </w:r>
+      <w:proofErr w:type="spellStart"/>
+      <w:r>
+        <w:t>Initializr</w:t>
+      </w:r>
+      <w:proofErr w:type="spellEnd"/>
+      <w:proofErr w:type="gramStart"/>
+      <w:r>
+        <w:t>” :</w:t>
+      </w:r>
+      <w:proofErr w:type="gramEnd"/>
+      <w:r>
+        <w:t xml:space="preserve"> </w:t>
+      </w:r>
+    </w:p>
+    <w:p>
+      <w:r>
+        <w:t xml:space="preserve">https://start.spring.io/ “Netflix Spring </w:t>
+      </w:r>
+      <w:proofErr w:type="spellStart"/>
+      <w:r>
+        <w:t>Boot</w:t>
+      </w:r>
+      <w:proofErr w:type="spellEnd"/>
+      <w:r>
+        <w:t xml:space="preserve">”: </w:t>
+      </w:r>
+      <w:hyperlink r:id="rId21" w:history="1">
+        <w:r>
+          <w:rPr>
+            <w:rStyle w:val="Hipervnculo"/>
+          </w:rPr>
+          <w:t>https://www.youtube.com/watch?v=mln3_o6qlBo</w:t>
+        </w:r>
+      </w:hyperlink>
+      <w:r>
+        <w:t xml:space="preserve"> </w:t>
+      </w:r>
+    </w:p>
+    <w:p>
+      <w:r>
+        <w:t xml:space="preserve">Tipos de Almacenamiento - Disco duro: </w:t>
+      </w:r>
+      <w:hyperlink r:id="rId22" w:history="1">
+        <w:r>
+          <w:rPr>
+            <w:rStyle w:val="Hipervnculo"/>
+          </w:rPr>
+          <w:t>https://www.xataka.com/videojuegos/hay-gente-lo-suficientemente-loca-como-para-emular-un-disco-duro-en-minecraft</w:t>
+        </w:r>
+      </w:hyperlink>
+      <w:r>
+        <w:t xml:space="preserve"> </w:t>
+      </w:r>
+    </w:p>
+    <w:p>
+      <w:r>
+        <w:t xml:space="preserve">Visual Studio </w:t>
+      </w:r>
+      <w:proofErr w:type="spellStart"/>
+      <w:r>
+        <w:t>Code</w:t>
+      </w:r>
+      <w:proofErr w:type="spellEnd"/>
+      <w:r>
+        <w:t xml:space="preserve"> - </w:t>
+      </w:r>
+      <w:hyperlink r:id="rId23" w:history="1">
+        <w:r>
+          <w:rPr>
+            <w:rStyle w:val="Hipervnculo"/>
+          </w:rPr>
+          <w:t>https://code.visualstudio.com/</w:t>
+        </w:r>
+      </w:hyperlink>
+      <w:r>
+        <w:t xml:space="preserve"> </w:t>
+      </w:r>
+    </w:p>
+    <w:p>
+      <w:r>
+        <w:t xml:space="preserve">Extensiones: </w:t>
+      </w:r>
+      <w:hyperlink r:id="rId24" w:history="1">
+        <w:r>
+          <w:rPr>
+            <w:rStyle w:val="Hipervnculo"/>
+          </w:rPr>
+          <w:t>https://marketplace.visualstudio.com/VSCode</w:t>
+        </w:r>
+      </w:hyperlink>
+      <w:r>
+        <w:t xml:space="preserve"> </w:t>
+      </w:r>
+    </w:p>
+    <w:p>
+      <w:proofErr w:type="spellStart"/>
+      <w:r>
+        <w:t>Postman</w:t>
+      </w:r>
+      <w:proofErr w:type="spellEnd"/>
+      <w:r>
+        <w:t xml:space="preserve"> Web principal: </w:t>
+      </w:r>
+    </w:p>
+    <w:p>
+      <w:hyperlink r:id="rId25" w:history="1">
+        <w:r>
+          <w:rPr>
+            <w:rStyle w:val="Hipervnculo"/>
+          </w:rPr>
+          <w:t>https://www.postman.com</w:t>
+        </w:r>
+      </w:hyperlink>
+    </w:p>
+    <w:p>
+      <w:r>
+        <w:t xml:space="preserve">Spring Framework </w:t>
+      </w:r>
+      <w:proofErr w:type="spellStart"/>
+      <w:r>
+        <w:t>reference</w:t>
+      </w:r>
+      <w:proofErr w:type="spellEnd"/>
+      <w:r>
+        <w:t xml:space="preserve"> –</w:t>
+      </w:r>
+    </w:p>
+    <w:p>
+      <w:r>
+        <w:t xml:space="preserve"> </w:t>
+      </w:r>
+      <w:hyperlink r:id="rId26" w:history="1">
+        <w:r>
+          <w:rPr>
+            <w:rStyle w:val="Hipervnculo"/>
+          </w:rPr>
+          <w:t>https://docs.spring.io/spring-framework/docs/3.2.x/spring-framework-reference/html/mvc.html</w:t>
+        </w:r>
+      </w:hyperlink>
+      <w:r>
+        <w:t xml:space="preserve"> </w:t>
+      </w:r>
+    </w:p>
+    <w:p>
+      <w:proofErr w:type="spellStart"/>
+      <w:r>
+        <w:t>Beans</w:t>
+      </w:r>
+      <w:proofErr w:type="spellEnd"/>
+      <w:r>
+        <w:t xml:space="preserve"> - </w:t>
+      </w:r>
+      <w:hyperlink r:id="rId27" w:history="1">
+        <w:r>
+          <w:rPr>
+            <w:rStyle w:val="Hipervnculo"/>
+          </w:rPr>
+          <w:t>https://restfulapi.net/resource-naming/</w:t>
+        </w:r>
+      </w:hyperlink>
+      <w:r>
+        <w:t xml:space="preserve"> </w:t>
+      </w:r>
+    </w:p>
+    <w:p>
+      <w:r>
+        <w:t xml:space="preserve">JSP vs </w:t>
+      </w:r>
+      <w:proofErr w:type="spellStart"/>
+      <w:r>
+        <w:t>Thymeleaf</w:t>
+      </w:r>
+      <w:proofErr w:type="spellEnd"/>
+      <w:r>
+        <w:t xml:space="preserve"> - </w:t>
+      </w:r>
+      <w:hyperlink r:id="rId28" w:history="1">
+        <w:r>
+          <w:rPr>
+            <w:rStyle w:val="Hipervnculo"/>
+          </w:rPr>
+          <w:t>https://www.thymeleaf.org/doc/articles/thvsjsp.html</w:t>
+        </w:r>
+      </w:hyperlink>
+      <w:r>
+        <w:t xml:space="preserve"> </w:t>
+      </w:r>
+    </w:p>
+    <w:p>
+      <w:proofErr w:type="spellStart"/>
+      <w:r>
+        <w:t>Thymeleaf</w:t>
+      </w:r>
+      <w:proofErr w:type="spellEnd"/>
+      <w:r>
+        <w:t xml:space="preserve"> </w:t>
+      </w:r>
+      <w:hyperlink r:id="rId29" w:anchor="including-template-fragments" w:history="1">
+        <w:r>
+          <w:rPr>
+            <w:rStyle w:val="Hipervnculo"/>
+          </w:rPr>
+          <w:t>https://www.thymeleaf.org/doc/tutorials/3.0/usingthymeleaf.html#including-template-fragments</w:t>
+        </w:r>
+      </w:hyperlink>
+      <w:r>
+        <w:t xml:space="preserve"> </w:t>
+      </w:r>
+    </w:p>
+    <w:p>
+      <w:hyperlink r:id="rId30" w:history="1">
+        <w:r>
+          <w:rPr>
+            <w:rStyle w:val="Hipervnculo"/>
+          </w:rPr>
+          <w:t>https://www.thymeleaf.org/doc/articles/standardurlsyntax.html</w:t>
+        </w:r>
+      </w:hyperlink>
+      <w:r>
+        <w:t xml:space="preserve"> </w:t>
+      </w:r>
+    </w:p>
+    <w:p>
+      <w:hyperlink r:id="rId31" w:history="1">
+        <w:r>
+          <w:rPr>
+            <w:rStyle w:val="Hipervnculo"/>
+          </w:rPr>
+          <w:t>https://spring.io/guides/gs/handling-form-submission/</w:t>
+        </w:r>
+      </w:hyperlink>
+      <w:r>
+        <w:t xml:space="preserve"> </w:t>
+      </w:r>
+    </w:p>
+    <w:p>
+      <w:hyperlink r:id="rId32" w:anchor="configuring-a-conversion-" w:history="1">
+        <w:r>
+          <w:rPr>
+            <w:rStyle w:val="Hipervnculo"/>
+          </w:rPr>
+          <w:t>https://www.thymeleaf.org/doc/tutorials/2.1/thymeleafspring.html#configuring-a-conversion-</w:t>
+        </w:r>
+      </w:hyperlink>
+    </w:p>
+    <w:p>
+      <w:proofErr w:type="spellStart"/>
+      <w:r>
+        <w:t>service</w:t>
+      </w:r>
+      <w:proofErr w:type="spellEnd"/>
+      <w:r>
+        <w:t xml:space="preserve"> Bootstrap </w:t>
+      </w:r>
+    </w:p>
+    <w:p>
+      <w:hyperlink r:id="rId33" w:history="1">
+        <w:r>
+          <w:rPr>
+            <w:rStyle w:val="Hipervnculo"/>
+          </w:rPr>
+          <w:t>https://getbootstrap.com/</w:t>
+        </w:r>
+      </w:hyperlink>
+      <w:r>
+        <w:t xml:space="preserve"> </w:t>
+      </w:r>
+    </w:p>
+    <w:p>
+      <w:hyperlink r:id="rId34" w:history="1">
+        <w:r>
+          <w:rPr>
+            <w:rStyle w:val="Hipervnculo"/>
+          </w:rPr>
+          <w:t>https://getbootstrap.com/docs/4.5/examples/</w:t>
+        </w:r>
+      </w:hyperlink>
+    </w:p>
     <w:p/>
     <w:sectPr>
-      <w:footerReference w:type="default" r:id="rId21"/>
+      <w:footerReference w:type="default" r:id="rId35"/>
       <w:pgSz w:w="11906" w:h="16838"/>
       <w:pgMar w:top="1417" w:right="1701" w:bottom="1417" w:left="1701" w:header="708" w:footer="708" w:gutter="0"/>
       <w:pgNumType w:start="0"/>
@@ -20939,6 +21197,18 @@
       <w:szCs w:val="32"/>
     </w:rPr>
   </w:style>
+  <w:style w:type="character" w:styleId="Mencinsinresolver">
+    <w:name w:val="Unresolved Mention"/>
+    <w:basedOn w:val="Fuentedeprrafopredeter"/>
+    <w:uiPriority w:val="99"/>
+    <w:semiHidden/>
+    <w:unhideWhenUsed/>
+    <w:rsid w:val="00965210"/>
+    <w:rPr>
+      <w:color w:val="605E5C"/>
+      <w:shd w:val="clear" w:color="auto" w:fill="E1DFDD"/>
+    </w:rPr>
+  </w:style>
 </w:styles>
 </file>
 
@@ -21084,7 +21354,9 @@
   </w:compat>
   <w:rsids>
     <w:rsidRoot w:val="00302945"/>
+    <w:rsid w:val="000E0055"/>
     <w:rsid w:val="001937D6"/>
+    <w:rsid w:val="002B70A1"/>
     <w:rsid w:val="00302945"/>
     <w:rsid w:val="004835E7"/>
     <w:rsid w:val="008C731E"/>

</xml_diff>